<commit_message>
added paste all modified intro1/Delphus_historia/inventory/log
</commit_message>
<xml_diff>
--- a/projetodelphus/Delphus_historia.docx
+++ b/projetodelphus/Delphus_historia.docx
@@ -109,202 +109,96 @@
     <w:p>
       <w:pPr>
         <w:jc w:val="both"/>
-      </w:pPr>
-      <w:r>
-        <w:t>Introdução:</w:t>
-      </w:r>
-    </w:p>
-    <w:p>
-      <w:pPr>
-        <w:jc w:val="both"/>
-      </w:pPr>
+        <w:rPr>
+          <w:b/>
+        </w:rPr>
+      </w:pPr>
+      <w:r>
+        <w:rPr>
+          <w:b/>
+        </w:rPr>
+        <w:t>O que falta:</w:t>
+      </w:r>
+    </w:p>
+    <w:p>
+      <w:pPr>
+        <w:jc w:val="both"/>
+      </w:pPr>
+      <w:r>
+        <w:t xml:space="preserve">Criar botão de </w:t>
+      </w:r>
+      <w:proofErr w:type="spellStart"/>
+      <w:r>
+        <w:t>logout</w:t>
+      </w:r>
+      <w:proofErr w:type="spellEnd"/>
+      <w:r>
+        <w:t xml:space="preserve"> na pagina principal e na parte de log em um rodapé (PRIORIDADE)</w:t>
+      </w:r>
+    </w:p>
+    <w:p>
+      <w:pPr>
+        <w:jc w:val="both"/>
+      </w:pPr>
+      <w:r>
+        <w:t>Design do inventario</w:t>
+      </w:r>
+    </w:p>
+    <w:p>
+      <w:pPr>
+        <w:jc w:val="both"/>
+      </w:pPr>
+      <w:r>
+        <w:t xml:space="preserve">(Fazer) O </w:t>
+      </w:r>
+      <w:proofErr w:type="spellStart"/>
+      <w:r>
+        <w:t>backend</w:t>
+      </w:r>
+      <w:proofErr w:type="spellEnd"/>
+      <w:r>
+        <w:t xml:space="preserve"> do inventario (PRIORIDADE)</w:t>
+      </w:r>
+    </w:p>
+    <w:p>
+      <w:pPr>
+        <w:jc w:val="both"/>
+      </w:pPr>
+      <w:r>
+        <w:t>Design dos logs</w:t>
+      </w:r>
+    </w:p>
+    <w:p>
+      <w:pPr>
+        <w:jc w:val="both"/>
+      </w:pPr>
+      <w:r>
+        <w:t xml:space="preserve">(Fazer) O </w:t>
+      </w:r>
+      <w:proofErr w:type="spellStart"/>
+      <w:r>
+        <w:t>backend</w:t>
+      </w:r>
+      <w:proofErr w:type="spellEnd"/>
+      <w:r>
+        <w:t xml:space="preserve"> dos logs (PRIORIDADE)</w:t>
+      </w:r>
+    </w:p>
+    <w:p>
+      <w:pPr>
+        <w:jc w:val="both"/>
+      </w:pPr>
+      <w:r>
+        <w:t>Terminar</w:t>
+      </w:r>
       <w:proofErr w:type="gramStart"/>
       <w:r>
-        <w:t>Escolha(</w:t>
+        <w:t xml:space="preserve">  </w:t>
       </w:r>
       <w:proofErr w:type="gramEnd"/>
       <w:r>
-        <w:t xml:space="preserve">informar que eles poderão ser </w:t>
-      </w:r>
-      <w:proofErr w:type="spellStart"/>
-      <w:r>
-        <w:t>modados</w:t>
-      </w:r>
-      <w:proofErr w:type="spellEnd"/>
-      <w:r>
-        <w:t xml:space="preserve"> ao longo da jornada</w:t>
-      </w:r>
-    </w:p>
-    <w:p>
-      <w:pPr>
-        <w:jc w:val="both"/>
-      </w:pPr>
-      <w:proofErr w:type="gramStart"/>
-      <w:r>
-        <w:t>3</w:t>
-      </w:r>
-      <w:proofErr w:type="gramEnd"/>
-      <w:r>
-        <w:t xml:space="preserve"> personagens masculinos (humano magro, porco gordo mais alto, </w:t>
-      </w:r>
-      <w:proofErr w:type="spellStart"/>
-      <w:r>
-        <w:t>alien</w:t>
-      </w:r>
-      <w:proofErr w:type="spellEnd"/>
-      <w:r>
-        <w:t xml:space="preserve"> forte mais baixo)</w:t>
-      </w:r>
-    </w:p>
-    <w:p>
-      <w:pPr>
-        <w:jc w:val="both"/>
-      </w:pPr>
-      <w:proofErr w:type="gramStart"/>
-      <w:r>
-        <w:t>3</w:t>
-      </w:r>
-      <w:proofErr w:type="gramEnd"/>
-      <w:r>
-        <w:t xml:space="preserve"> personagens femininos(bruxa, feiticeira, invocadora)</w:t>
-      </w:r>
-    </w:p>
-    <w:p>
-      <w:pPr>
-        <w:jc w:val="both"/>
-      </w:pPr>
-      <w:r>
-        <w:t xml:space="preserve">A filha do bar chega e explica que o usuário foi achado na praia enquanto ela pescava coisas </w:t>
-      </w:r>
-      <w:proofErr w:type="gramStart"/>
-      <w:r>
-        <w:t>para</w:t>
-      </w:r>
-      <w:proofErr w:type="gramEnd"/>
-      <w:r>
-        <w:t xml:space="preserve"> o pai e ira contar quem ela é e aonde eles estão</w:t>
-      </w:r>
-    </w:p>
-    <w:p>
-      <w:pPr>
-        <w:jc w:val="both"/>
-      </w:pPr>
-      <w:r>
-        <w:t>Ai vai pra pagina principal</w:t>
-      </w:r>
-    </w:p>
-    <w:p>
-      <w:pPr>
-        <w:jc w:val="both"/>
-      </w:pPr>
-      <w:r>
-        <w:t xml:space="preserve">Motivo para sair para o </w:t>
-      </w:r>
-      <w:proofErr w:type="spellStart"/>
-      <w:r>
-        <w:t>pag</w:t>
-      </w:r>
-      <w:proofErr w:type="spellEnd"/>
-      <w:r>
-        <w:t xml:space="preserve"> principal-&gt; </w:t>
-      </w:r>
-      <w:proofErr w:type="spellStart"/>
-      <w:r>
-        <w:t>Missao</w:t>
-      </w:r>
-      <w:proofErr w:type="spellEnd"/>
-      <w:r>
-        <w:t xml:space="preserve"> </w:t>
-      </w:r>
-      <w:proofErr w:type="gramStart"/>
-      <w:r>
-        <w:t>1</w:t>
-      </w:r>
-      <w:proofErr w:type="gramEnd"/>
-    </w:p>
-    <w:p>
-      <w:pPr>
-        <w:jc w:val="both"/>
-      </w:pPr>
-      <w:r>
-        <w:t>---------------------------------------------------------------------------------------</w:t>
-      </w:r>
-    </w:p>
-    <w:p>
-      <w:pPr>
-        <w:jc w:val="both"/>
-      </w:pPr>
-      <w:proofErr w:type="spellStart"/>
-      <w:r>
-        <w:t>Missao</w:t>
-      </w:r>
-      <w:proofErr w:type="spellEnd"/>
-      <w:r>
-        <w:t xml:space="preserve"> </w:t>
-      </w:r>
-      <w:proofErr w:type="gramStart"/>
-      <w:r>
-        <w:t>1</w:t>
-      </w:r>
-      <w:proofErr w:type="gramEnd"/>
-    </w:p>
-    <w:p>
-      <w:pPr>
-        <w:jc w:val="both"/>
-      </w:pPr>
-      <w:r>
-        <w:t xml:space="preserve">Conhecer a cidade e levar </w:t>
-      </w:r>
-      <w:proofErr w:type="gramStart"/>
-      <w:r>
-        <w:t>2</w:t>
-      </w:r>
-      <w:proofErr w:type="gramEnd"/>
-      <w:r>
-        <w:t xml:space="preserve"> garrafas de bebida(rum) do bar</w:t>
-      </w:r>
-    </w:p>
-    <w:p>
-      <w:pPr>
-        <w:jc w:val="both"/>
-      </w:pPr>
-      <w:r>
-        <w:t xml:space="preserve">Ira receber 1000 </w:t>
-      </w:r>
-      <w:proofErr w:type="spellStart"/>
-      <w:r>
-        <w:t>copper</w:t>
-      </w:r>
-      <w:proofErr w:type="spellEnd"/>
-      <w:r>
-        <w:t xml:space="preserve"> </w:t>
-      </w:r>
-      <w:proofErr w:type="spellStart"/>
-      <w:r>
-        <w:t>coins</w:t>
-      </w:r>
-      <w:proofErr w:type="spellEnd"/>
-      <w:proofErr w:type="gramStart"/>
-      <w:r>
-        <w:t xml:space="preserve"> ou seja</w:t>
-      </w:r>
-      <w:proofErr w:type="gramEnd"/>
-      <w:r>
-        <w:t xml:space="preserve"> cada 1 garrafa de rum é 500 </w:t>
-      </w:r>
-      <w:proofErr w:type="spellStart"/>
-      <w:r>
-        <w:t>copper</w:t>
-      </w:r>
-      <w:proofErr w:type="spellEnd"/>
-      <w:r>
-        <w:t xml:space="preserve"> </w:t>
-      </w:r>
-      <w:proofErr w:type="spellStart"/>
-      <w:r>
-        <w:t>coins</w:t>
-      </w:r>
-      <w:proofErr w:type="spellEnd"/>
+        <w:t>a historia da ilha</w:t>
+      </w:r>
     </w:p>
     <w:p>
       <w:pPr>
@@ -314,7 +208,349 @@
         <w:jc w:val="both"/>
       </w:pPr>
       <w:r>
-        <w:t xml:space="preserve">Na volta ira receber recompensa 100 </w:t>
+        <w:t xml:space="preserve">Design Geral (Mapa GRANDE) da ilha do site </w:t>
+      </w:r>
+      <w:proofErr w:type="spellStart"/>
+      <w:r>
+        <w:t>princial</w:t>
+      </w:r>
+      <w:proofErr w:type="spellEnd"/>
+    </w:p>
+    <w:p>
+      <w:pPr>
+        <w:jc w:val="both"/>
+        <w:rPr>
+          <w:b/>
+        </w:rPr>
+      </w:pPr>
+      <w:proofErr w:type="spellStart"/>
+      <w:r>
+        <w:rPr>
+          <w:b/>
+        </w:rPr>
+        <w:t>Backend</w:t>
+      </w:r>
+      <w:proofErr w:type="spellEnd"/>
+      <w:r>
+        <w:rPr>
+          <w:b/>
+        </w:rPr>
+        <w:t xml:space="preserve"> do log</w:t>
+      </w:r>
+    </w:p>
+    <w:p>
+      <w:pPr>
+        <w:jc w:val="both"/>
+      </w:pPr>
+      <w:r>
+        <w:t xml:space="preserve">Tabela com </w:t>
+      </w:r>
+      <w:proofErr w:type="gramStart"/>
+      <w:r>
+        <w:t>6</w:t>
+      </w:r>
+      <w:proofErr w:type="gramEnd"/>
+      <w:r>
+        <w:t xml:space="preserve"> colunas para 5 arquivos diferentes</w:t>
+      </w:r>
+    </w:p>
+    <w:p>
+      <w:pPr>
+        <w:jc w:val="both"/>
+        <w:rPr>
+          <w:lang w:val="en-US"/>
+        </w:rPr>
+      </w:pPr>
+      <w:r>
+        <w:rPr>
+          <w:lang w:val="en-US"/>
+        </w:rPr>
+        <w:t xml:space="preserve">Tera </w:t>
+      </w:r>
+      <w:proofErr w:type="spellStart"/>
+      <w:r>
+        <w:rPr>
+          <w:lang w:val="en-US"/>
+        </w:rPr>
+        <w:t>apenas</w:t>
+      </w:r>
+      <w:proofErr w:type="spellEnd"/>
+      <w:r>
+        <w:rPr>
+          <w:lang w:val="en-US"/>
+        </w:rPr>
+        <w:t xml:space="preserve"> 5 </w:t>
+      </w:r>
+      <w:proofErr w:type="spellStart"/>
+      <w:r>
+        <w:rPr>
+          <w:lang w:val="en-US"/>
+        </w:rPr>
+        <w:t>botoes</w:t>
+      </w:r>
+      <w:proofErr w:type="spellEnd"/>
+      <w:r>
+        <w:rPr>
+          <w:lang w:val="en-US"/>
+        </w:rPr>
+        <w:t xml:space="preserve"> (</w:t>
+      </w:r>
+      <w:proofErr w:type="spellStart"/>
+      <w:r>
+        <w:rPr>
+          <w:lang w:val="en-US"/>
+        </w:rPr>
+        <w:t>Save</w:t>
+      </w:r>
+      <w:proofErr w:type="gramStart"/>
+      <w:r>
+        <w:rPr>
+          <w:lang w:val="en-US"/>
+        </w:rPr>
+        <w:t>,Load,Confirm,Not</w:t>
+      </w:r>
+      <w:proofErr w:type="spellEnd"/>
+      <w:proofErr w:type="gramEnd"/>
+      <w:r>
+        <w:rPr>
+          <w:lang w:val="en-US"/>
+        </w:rPr>
+        <w:t xml:space="preserve"> </w:t>
+      </w:r>
+      <w:proofErr w:type="spellStart"/>
+      <w:r>
+        <w:rPr>
+          <w:lang w:val="en-US"/>
+        </w:rPr>
+        <w:t>Confirm,Remove</w:t>
+      </w:r>
+      <w:proofErr w:type="spellEnd"/>
+      <w:r>
+        <w:rPr>
+          <w:lang w:val="en-US"/>
+        </w:rPr>
+        <w:t>)</w:t>
+      </w:r>
+    </w:p>
+    <w:p>
+      <w:pPr>
+        <w:jc w:val="both"/>
+      </w:pPr>
+      <w:r>
+        <w:t xml:space="preserve">O botão que </w:t>
+      </w:r>
+      <w:proofErr w:type="spellStart"/>
+      <w:r>
+        <w:t>sera</w:t>
+      </w:r>
+      <w:proofErr w:type="spellEnd"/>
+      <w:r>
+        <w:t xml:space="preserve"> de </w:t>
+      </w:r>
+      <w:proofErr w:type="spellStart"/>
+      <w:r>
+        <w:t>submit</w:t>
+      </w:r>
+      <w:proofErr w:type="spellEnd"/>
+      <w:r>
+        <w:t xml:space="preserve"> </w:t>
+      </w:r>
+      <w:proofErr w:type="spellStart"/>
+      <w:r>
+        <w:t>sera</w:t>
+      </w:r>
+      <w:proofErr w:type="spellEnd"/>
+      <w:r>
+        <w:t xml:space="preserve"> o </w:t>
+      </w:r>
+      <w:proofErr w:type="spellStart"/>
+      <w:r>
+        <w:t>confirm</w:t>
+      </w:r>
+      <w:proofErr w:type="spellEnd"/>
+    </w:p>
+    <w:p>
+      <w:pPr>
+        <w:jc w:val="both"/>
+      </w:pPr>
+      <w:r>
+        <w:t xml:space="preserve">Os outros serão funções </w:t>
+      </w:r>
+      <w:proofErr w:type="spellStart"/>
+      <w:r>
+        <w:t>javascript</w:t>
+      </w:r>
+      <w:proofErr w:type="spellEnd"/>
+      <w:r>
+        <w:t xml:space="preserve"> que quando aplicadas utilizarão </w:t>
+      </w:r>
+      <w:proofErr w:type="spellStart"/>
+      <w:r>
+        <w:t>php</w:t>
+      </w:r>
+      <w:proofErr w:type="spellEnd"/>
+    </w:p>
+    <w:p>
+      <w:pPr>
+        <w:jc w:val="both"/>
+      </w:pPr>
+      <w:r>
+        <w:t xml:space="preserve">O botão </w:t>
+      </w:r>
+      <w:proofErr w:type="spellStart"/>
+      <w:r>
+        <w:t>save</w:t>
+      </w:r>
+      <w:proofErr w:type="spellEnd"/>
+      <w:r>
+        <w:t xml:space="preserve"> ira colocar o conteúdo do texto em uma variável, assim se o </w:t>
+      </w:r>
+      <w:proofErr w:type="gramStart"/>
+      <w:r>
+        <w:t>botão</w:t>
+      </w:r>
+      <w:proofErr w:type="gramEnd"/>
+    </w:p>
+    <w:p>
+      <w:pPr>
+        <w:jc w:val="both"/>
+      </w:pPr>
+      <w:proofErr w:type="spellStart"/>
+      <w:r>
+        <w:t>Confirm</w:t>
+      </w:r>
+      <w:proofErr w:type="spellEnd"/>
+      <w:r>
+        <w:t xml:space="preserve"> for clicado </w:t>
+      </w:r>
+      <w:proofErr w:type="spellStart"/>
+      <w:r>
+        <w:t>sera</w:t>
+      </w:r>
+      <w:proofErr w:type="spellEnd"/>
+      <w:r>
+        <w:t xml:space="preserve"> inserido no banco de dados</w:t>
+      </w:r>
+    </w:p>
+    <w:p>
+      <w:pPr>
+        <w:jc w:val="both"/>
+      </w:pPr>
+      <w:r>
+        <w:t xml:space="preserve">De inicio os botões </w:t>
+      </w:r>
+      <w:proofErr w:type="spellStart"/>
+      <w:r>
+        <w:t>confirm</w:t>
+      </w:r>
+      <w:proofErr w:type="spellEnd"/>
+      <w:r>
+        <w:t xml:space="preserve"> e </w:t>
+      </w:r>
+      <w:proofErr w:type="spellStart"/>
+      <w:r>
+        <w:t>not</w:t>
+      </w:r>
+      <w:proofErr w:type="spellEnd"/>
+      <w:r>
+        <w:t xml:space="preserve"> </w:t>
+      </w:r>
+      <w:proofErr w:type="spellStart"/>
+      <w:r>
+        <w:t>confirm</w:t>
+      </w:r>
+      <w:proofErr w:type="spellEnd"/>
+      <w:r>
+        <w:t xml:space="preserve"> estarão desabilitados</w:t>
+      </w:r>
+    </w:p>
+    <w:p>
+      <w:pPr>
+        <w:jc w:val="both"/>
+      </w:pPr>
+      <w:r>
+        <w:t xml:space="preserve">Apenas quando o botão </w:t>
+      </w:r>
+      <w:proofErr w:type="spellStart"/>
+      <w:r>
+        <w:t>save</w:t>
+      </w:r>
+      <w:proofErr w:type="spellEnd"/>
+      <w:r>
+        <w:t xml:space="preserve"> ou remove for clicado eles serão habilitados</w:t>
+      </w:r>
+    </w:p>
+    <w:p>
+      <w:pPr>
+        <w:jc w:val="both"/>
+      </w:pPr>
+      <w:bookmarkStart w:id="0" w:name="_GoBack"/>
+      <w:bookmarkEnd w:id="0"/>
+    </w:p>
+    <w:p>
+      <w:pPr>
+        <w:jc w:val="both"/>
+      </w:pPr>
+      <w:r>
+        <w:lastRenderedPageBreak/>
+        <w:t>---------------------------------------------------------------------------------------</w:t>
+      </w:r>
+      <w:r>
+        <w:t>--------------------------------------</w:t>
+      </w:r>
+    </w:p>
+    <w:p>
+      <w:pPr>
+        <w:jc w:val="both"/>
+        <w:rPr>
+          <w:b/>
+        </w:rPr>
+      </w:pPr>
+      <w:proofErr w:type="spellStart"/>
+      <w:r>
+        <w:rPr>
+          <w:b/>
+        </w:rPr>
+        <w:t>Missao</w:t>
+      </w:r>
+      <w:proofErr w:type="spellEnd"/>
+      <w:r>
+        <w:rPr>
+          <w:b/>
+        </w:rPr>
+        <w:t xml:space="preserve"> </w:t>
+      </w:r>
+      <w:proofErr w:type="gramStart"/>
+      <w:r>
+        <w:rPr>
+          <w:b/>
+        </w:rPr>
+        <w:t>1</w:t>
+      </w:r>
+      <w:proofErr w:type="gramEnd"/>
+    </w:p>
+    <w:p>
+      <w:pPr>
+        <w:jc w:val="both"/>
+      </w:pPr>
+      <w:r>
+        <w:t xml:space="preserve">Conhecer a cidade e levar </w:t>
+      </w:r>
+      <w:proofErr w:type="gramStart"/>
+      <w:r>
+        <w:t>2</w:t>
+      </w:r>
+      <w:proofErr w:type="gramEnd"/>
+      <w:r>
+        <w:t xml:space="preserve"> garrafas de bebida(rum) do bar</w:t>
+      </w:r>
+    </w:p>
+    <w:p>
+      <w:pPr>
+        <w:jc w:val="both"/>
+      </w:pPr>
+      <w:r>
+        <w:t xml:space="preserve">Ira receber 1000 </w:t>
       </w:r>
       <w:proofErr w:type="spellStart"/>
       <w:r>
@@ -329,127 +565,27 @@
         <w:t>coins</w:t>
       </w:r>
       <w:proofErr w:type="spellEnd"/>
-      <w:r>
-        <w:t xml:space="preserve"> e ira conhecer </w:t>
-      </w:r>
       <w:proofErr w:type="gramStart"/>
       <w:r>
-        <w:t>1</w:t>
+        <w:t xml:space="preserve"> ou seja</w:t>
       </w:r>
       <w:proofErr w:type="gramEnd"/>
       <w:r>
-        <w:t xml:space="preserve"> dos lideres da Guarda Real</w:t>
-      </w:r>
-    </w:p>
-    <w:p>
-      <w:pPr>
-        <w:jc w:val="both"/>
-      </w:pPr>
-    </w:p>
-    <w:p>
-      <w:pPr>
-        <w:jc w:val="both"/>
-      </w:pPr>
-    </w:p>
-    <w:p>
-      <w:pPr>
-        <w:jc w:val="both"/>
-      </w:pPr>
-    </w:p>
-    <w:p>
-      <w:pPr>
-        <w:jc w:val="both"/>
-      </w:pPr>
-    </w:p>
-    <w:p>
-      <w:pPr>
-        <w:jc w:val="both"/>
-      </w:pPr>
-    </w:p>
-    <w:p>
-      <w:pPr>
-        <w:jc w:val="both"/>
-      </w:pPr>
-    </w:p>
-    <w:p>
-      <w:pPr>
-        <w:jc w:val="both"/>
-      </w:pPr>
-      <w:r>
-        <w:t xml:space="preserve">No </w:t>
-      </w:r>
-      <w:proofErr w:type="spellStart"/>
-      <w:r>
-        <w:t>Diario</w:t>
-      </w:r>
-      <w:proofErr w:type="spellEnd"/>
-      <w:r>
-        <w:t xml:space="preserve"> do </w:t>
-      </w:r>
-      <w:proofErr w:type="spellStart"/>
-      <w:r>
-        <w:t>Usuario</w:t>
-      </w:r>
-      <w:proofErr w:type="spellEnd"/>
-      <w:r>
-        <w:t>:</w:t>
-      </w:r>
-    </w:p>
-    <w:p>
-      <w:pPr>
-        <w:jc w:val="both"/>
-      </w:pPr>
-      <w:r>
-        <w:t xml:space="preserve">Vera o Status dele que </w:t>
-      </w:r>
-      <w:proofErr w:type="spellStart"/>
-      <w:r>
-        <w:t>sera</w:t>
-      </w:r>
-      <w:proofErr w:type="spellEnd"/>
-      <w:r>
-        <w:t xml:space="preserve"> a foto do personagem com a </w:t>
-      </w:r>
-      <w:proofErr w:type="spellStart"/>
-      <w:r>
-        <w:t>quant</w:t>
-      </w:r>
-      <w:proofErr w:type="spellEnd"/>
-      <w:r>
-        <w:t xml:space="preserve"> de moedas de </w:t>
-      </w:r>
-      <w:proofErr w:type="gramStart"/>
-      <w:r>
-        <w:t>cada</w:t>
-      </w:r>
-      <w:proofErr w:type="gramEnd"/>
-      <w:r>
-        <w:t xml:space="preserve"> que tem</w:t>
-      </w:r>
-    </w:p>
-    <w:p>
-      <w:pPr>
-        <w:jc w:val="both"/>
-      </w:pPr>
-      <w:r>
-        <w:t>Ver seu Inventario onde poderá trocar as vestimentas dele e por armas</w:t>
-      </w:r>
-    </w:p>
-    <w:p>
-      <w:pPr>
-        <w:jc w:val="both"/>
-      </w:pPr>
-      <w:r>
-        <w:t xml:space="preserve">E terá literalmente seu próprio diário que poderá colocar suas anotações a respeito das missões os registros serão gravados e a data do diário </w:t>
-      </w:r>
-      <w:proofErr w:type="spellStart"/>
-      <w:r>
-        <w:t>sera</w:t>
-      </w:r>
-      <w:proofErr w:type="spellEnd"/>
-      <w:r>
-        <w:t xml:space="preserve"> atualizada diariamente</w:t>
-      </w:r>
+        <w:t xml:space="preserve"> cada 1 garrafa de rum é 500 </w:t>
+      </w:r>
+      <w:proofErr w:type="spellStart"/>
+      <w:r>
+        <w:t>copper</w:t>
+      </w:r>
+      <w:proofErr w:type="spellEnd"/>
+      <w:r>
+        <w:t xml:space="preserve"> </w:t>
+      </w:r>
+      <w:proofErr w:type="spellStart"/>
+      <w:r>
+        <w:t>coins</w:t>
+      </w:r>
+      <w:proofErr w:type="spellEnd"/>
     </w:p>
     <w:p>
       <w:pPr>
@@ -458,8 +594,153 @@
         </w:pBdr>
         <w:jc w:val="both"/>
       </w:pPr>
+      <w:r>
+        <w:t xml:space="preserve">Na volta ira receber recompensa 100 </w:t>
+      </w:r>
+      <w:proofErr w:type="spellStart"/>
+      <w:r>
+        <w:t>copper</w:t>
+      </w:r>
+      <w:proofErr w:type="spellEnd"/>
+      <w:r>
+        <w:t xml:space="preserve"> </w:t>
+      </w:r>
+      <w:proofErr w:type="spellStart"/>
+      <w:r>
+        <w:t>coins</w:t>
+      </w:r>
+      <w:proofErr w:type="spellEnd"/>
+      <w:r>
+        <w:t xml:space="preserve"> e ira conhecer </w:t>
+      </w:r>
       <w:proofErr w:type="gramStart"/>
       <w:r>
+        <w:t>1</w:t>
+      </w:r>
+      <w:proofErr w:type="gramEnd"/>
+      <w:r>
+        <w:t xml:space="preserve"> dos lideres da Guarda Real</w:t>
+      </w:r>
+    </w:p>
+    <w:p>
+      <w:pPr>
+        <w:jc w:val="both"/>
+      </w:pPr>
+    </w:p>
+    <w:p>
+      <w:pPr>
+        <w:jc w:val="both"/>
+      </w:pPr>
+    </w:p>
+    <w:p>
+      <w:pPr>
+        <w:jc w:val="both"/>
+      </w:pPr>
+    </w:p>
+    <w:p>
+      <w:pPr>
+        <w:jc w:val="both"/>
+      </w:pPr>
+    </w:p>
+    <w:p>
+      <w:pPr>
+        <w:jc w:val="both"/>
+      </w:pPr>
+    </w:p>
+    <w:p>
+      <w:pPr>
+        <w:jc w:val="both"/>
+      </w:pPr>
+    </w:p>
+    <w:p>
+      <w:pPr>
+        <w:jc w:val="both"/>
+      </w:pPr>
+      <w:r>
+        <w:t xml:space="preserve">No </w:t>
+      </w:r>
+      <w:proofErr w:type="spellStart"/>
+      <w:r>
+        <w:t>Diario</w:t>
+      </w:r>
+      <w:proofErr w:type="spellEnd"/>
+      <w:r>
+        <w:t xml:space="preserve"> do </w:t>
+      </w:r>
+      <w:proofErr w:type="spellStart"/>
+      <w:r>
+        <w:t>Usuario</w:t>
+      </w:r>
+      <w:proofErr w:type="spellEnd"/>
+      <w:r>
+        <w:t>:</w:t>
+      </w:r>
+    </w:p>
+    <w:p>
+      <w:pPr>
+        <w:jc w:val="both"/>
+      </w:pPr>
+      <w:r>
+        <w:t xml:space="preserve">Vera o Status dele que </w:t>
+      </w:r>
+      <w:proofErr w:type="spellStart"/>
+      <w:r>
+        <w:t>sera</w:t>
+      </w:r>
+      <w:proofErr w:type="spellEnd"/>
+      <w:r>
+        <w:t xml:space="preserve"> a foto do personagem com a </w:t>
+      </w:r>
+      <w:proofErr w:type="spellStart"/>
+      <w:r>
+        <w:t>quant</w:t>
+      </w:r>
+      <w:proofErr w:type="spellEnd"/>
+      <w:r>
+        <w:t xml:space="preserve"> de moedas de </w:t>
+      </w:r>
+      <w:proofErr w:type="gramStart"/>
+      <w:r>
+        <w:t>cada</w:t>
+      </w:r>
+      <w:proofErr w:type="gramEnd"/>
+      <w:r>
+        <w:t xml:space="preserve"> que tem</w:t>
+      </w:r>
+    </w:p>
+    <w:p>
+      <w:pPr>
+        <w:jc w:val="both"/>
+      </w:pPr>
+      <w:r>
+        <w:t>Ver seu Inventario onde poderá trocar as vestimentas dele e por armas</w:t>
+      </w:r>
+    </w:p>
+    <w:p>
+      <w:pPr>
+        <w:jc w:val="both"/>
+      </w:pPr>
+      <w:r>
+        <w:t xml:space="preserve">E terá literalmente seu próprio diário que poderá colocar suas anotações a respeito das missões os registros serão gravados e a data do diário </w:t>
+      </w:r>
+      <w:proofErr w:type="spellStart"/>
+      <w:r>
+        <w:t>sera</w:t>
+      </w:r>
+      <w:proofErr w:type="spellEnd"/>
+      <w:r>
+        <w:t xml:space="preserve"> atualizada diariamente</w:t>
+      </w:r>
+    </w:p>
+    <w:p>
+      <w:pPr>
+        <w:pBdr>
+          <w:bottom w:val="single" w:sz="6" w:space="1" w:color="auto"/>
+        </w:pBdr>
+        <w:jc w:val="both"/>
+      </w:pPr>
+      <w:proofErr w:type="gramStart"/>
+      <w:r>
         <w:t>OBS :</w:t>
       </w:r>
       <w:proofErr w:type="gramEnd"/>
@@ -517,8 +798,6 @@
       <w:r>
         <w:t xml:space="preserve"> pirata onde terá os jogos , o épico bar contendo um cassino , restaurante de baixo d’agua contendo uma bela visão do fundo do mar , pet shop para os mascotes , o deck para fazer upgrade nos navios , praia poderá jogar futvolei.</w:t>
       </w:r>
-      <w:bookmarkStart w:id="0" w:name="_GoBack"/>
-      <w:bookmarkEnd w:id="0"/>
     </w:p>
     <w:sectPr>
       <w:pgSz w:w="11906" w:h="16838"/>

</xml_diff>